<commit_message>
Type inheritance now makes the most of data.tables (for speed)
</commit_message>
<xml_diff>
--- a/ModificationNotes/Strain report modifications.docx
+++ b/ModificationNotes/Strain report modifications.docx
@@ -605,6 +605,36 @@
     </w:p>
     <w:p>
       <w:pPr>
+        <w:numPr>
+          <w:ilvl w:val="1"/>
+          <w:numId w:val="1"/>
+        </w:numPr>
+        <w:spacing w:after="100" w:line="288" w:lineRule="auto"/>
+        <w:ind w:left="360" w:right="140"/>
+        <w:rPr>
+          <w:rFonts w:asciiTheme="majorHAnsi" w:eastAsia="Roboto" w:hAnsiTheme="majorHAnsi" w:cstheme="majorHAnsi"/>
+          <w:color w:val="4F81BD" w:themeColor="accent1"/>
+        </w:rPr>
+      </w:pPr>
+      <w:r>
+        <w:rPr>
+          <w:rFonts w:asciiTheme="majorHAnsi" w:eastAsia="Roboto" w:hAnsiTheme="majorHAnsi" w:cstheme="majorHAnsi"/>
+          <w:color w:val="4F81BD" w:themeColor="accent1"/>
+        </w:rPr>
+        <w:t xml:space="preserve">multi-strain clusters that do not change in size from TP1 to </w:t>
+      </w:r>
+      <w:proofErr w:type="gramStart"/>
+      <w:r>
+        <w:rPr>
+          <w:rFonts w:asciiTheme="majorHAnsi" w:eastAsia="Roboto" w:hAnsiTheme="majorHAnsi" w:cstheme="majorHAnsi"/>
+          <w:color w:val="4F81BD" w:themeColor="accent1"/>
+        </w:rPr>
+        <w:t>TP2</w:t>
+      </w:r>
+      <w:proofErr w:type="gramEnd"/>
+    </w:p>
+    <w:p>
+      <w:pPr>
         <w:spacing w:after="100" w:line="288" w:lineRule="auto"/>
         <w:ind w:left="1440" w:right="140"/>
         <w:rPr>
@@ -731,6 +761,37 @@
     </w:p>
     <w:p>
       <w:pPr>
+        <w:numPr>
+          <w:ilvl w:val="1"/>
+          <w:numId w:val="1"/>
+        </w:numPr>
+        <w:spacing w:after="100" w:line="288" w:lineRule="auto"/>
+        <w:ind w:left="360" w:right="140"/>
+        <w:rPr>
+          <w:rFonts w:asciiTheme="majorHAnsi" w:eastAsia="Roboto" w:hAnsiTheme="majorHAnsi" w:cstheme="majorHAnsi"/>
+          <w:color w:val="4F81BD" w:themeColor="accent1"/>
+        </w:rPr>
+      </w:pPr>
+      <w:r>
+        <w:rPr>
+          <w:rFonts w:asciiTheme="majorHAnsi" w:eastAsia="Roboto" w:hAnsiTheme="majorHAnsi" w:cstheme="majorHAnsi"/>
+          <w:color w:val="4F81BD" w:themeColor="accent1"/>
+        </w:rPr>
+        <w:lastRenderedPageBreak/>
+        <w:t xml:space="preserve">multi-strain clusters that grow by TP2, except that the introduced novels have no TP1 </w:t>
+      </w:r>
+      <w:proofErr w:type="gramStart"/>
+      <w:r>
+        <w:rPr>
+          <w:rFonts w:asciiTheme="majorHAnsi" w:eastAsia="Roboto" w:hAnsiTheme="majorHAnsi" w:cstheme="majorHAnsi"/>
+          <w:color w:val="4F81BD" w:themeColor="accent1"/>
+        </w:rPr>
+        <w:t>data</w:t>
+      </w:r>
+      <w:proofErr w:type="gramEnd"/>
+    </w:p>
+    <w:p>
+      <w:pPr>
         <w:spacing w:after="100" w:line="288" w:lineRule="auto"/>
         <w:ind w:left="1440" w:right="140"/>
         <w:rPr>
@@ -755,7 +816,6 @@
           <w:i/>
           <w:color w:val="263238"/>
         </w:rPr>
-        <w:lastRenderedPageBreak/>
         <w:t>Type III modifications:</w:t>
       </w:r>
       <w:r>
@@ -865,6 +925,50 @@
     </w:p>
     <w:p>
       <w:pPr>
+        <w:numPr>
+          <w:ilvl w:val="1"/>
+          <w:numId w:val="1"/>
+        </w:numPr>
+        <w:spacing w:after="100" w:line="288" w:lineRule="auto"/>
+        <w:ind w:left="360" w:right="140"/>
+        <w:rPr>
+          <w:rFonts w:asciiTheme="majorHAnsi" w:eastAsia="Roboto" w:hAnsiTheme="majorHAnsi" w:cstheme="majorHAnsi"/>
+          <w:color w:val="4F81BD" w:themeColor="accent1"/>
+        </w:rPr>
+      </w:pPr>
+      <w:r>
+        <w:rPr>
+          <w:rFonts w:asciiTheme="majorHAnsi" w:eastAsia="Roboto" w:hAnsiTheme="majorHAnsi" w:cstheme="majorHAnsi"/>
+          <w:color w:val="4F81BD" w:themeColor="accent1"/>
+        </w:rPr>
+        <w:t>singletons at TP1</w:t>
+      </w:r>
+      <w:r>
+        <w:rPr>
+          <w:rFonts w:asciiTheme="majorHAnsi" w:eastAsia="Roboto" w:hAnsiTheme="majorHAnsi" w:cstheme="majorHAnsi"/>
+          <w:color w:val="4F81BD" w:themeColor="accent1"/>
+        </w:rPr>
+        <w:t xml:space="preserve"> (and novels)</w:t>
+      </w:r>
+      <w:r>
+        <w:rPr>
+          <w:rFonts w:asciiTheme="majorHAnsi" w:eastAsia="Roboto" w:hAnsiTheme="majorHAnsi" w:cstheme="majorHAnsi"/>
+          <w:color w:val="4F81BD" w:themeColor="accent1"/>
+        </w:rPr>
+        <w:t xml:space="preserve"> that grow to multi-strain clusters at TP2, need to inherit TP1 general data and force TP1 ECCs to be </w:t>
+      </w:r>
+      <w:proofErr w:type="gramStart"/>
+      <w:r>
+        <w:rPr>
+          <w:rFonts w:asciiTheme="majorHAnsi" w:eastAsia="Roboto" w:hAnsiTheme="majorHAnsi" w:cstheme="majorHAnsi"/>
+          <w:color w:val="4F81BD" w:themeColor="accent1"/>
+        </w:rPr>
+        <w:t>1s</w:t>
+      </w:r>
+      <w:proofErr w:type="gramEnd"/>
+    </w:p>
+    <w:p>
+      <w:pPr>
         <w:spacing w:after="100" w:line="288" w:lineRule="auto"/>
         <w:ind w:left="1440" w:right="140"/>
         <w:rPr>
@@ -1023,6 +1127,43 @@
           <w:color w:val="263238"/>
         </w:rPr>
         <w:t>calculation</w:t>
+      </w:r>
+      <w:proofErr w:type="gramEnd"/>
+    </w:p>
+    <w:p>
+      <w:pPr>
+        <w:numPr>
+          <w:ilvl w:val="1"/>
+          <w:numId w:val="1"/>
+        </w:numPr>
+        <w:spacing w:after="100" w:line="288" w:lineRule="auto"/>
+        <w:ind w:left="360" w:right="140"/>
+        <w:rPr>
+          <w:rFonts w:asciiTheme="majorHAnsi" w:eastAsia="Roboto" w:hAnsiTheme="majorHAnsi" w:cstheme="majorHAnsi"/>
+          <w:color w:val="4F81BD" w:themeColor="accent1"/>
+        </w:rPr>
+      </w:pPr>
+      <w:r>
+        <w:rPr>
+          <w:rFonts w:asciiTheme="majorHAnsi" w:eastAsia="Roboto" w:hAnsiTheme="majorHAnsi" w:cstheme="majorHAnsi"/>
+          <w:color w:val="4F81BD" w:themeColor="accent1"/>
+        </w:rPr>
+        <w:t xml:space="preserve">singletons </w:t>
+      </w:r>
+      <w:r>
+        <w:rPr>
+          <w:rFonts w:asciiTheme="majorHAnsi" w:eastAsia="Roboto" w:hAnsiTheme="majorHAnsi" w:cstheme="majorHAnsi"/>
+          <w:color w:val="4F81BD" w:themeColor="accent1"/>
+        </w:rPr>
+        <w:t xml:space="preserve">at TP1 (and novels) that stay singleton (not in multi-strain clusters) at TP2 – not concerned with these for now – force blank ECCs (for both TP1 and TP2) – and filter before ECC generation – may help with memory issues </w:t>
+      </w:r>
+      <w:proofErr w:type="gramStart"/>
+      <w:r>
+        <w:rPr>
+          <w:rFonts w:asciiTheme="majorHAnsi" w:eastAsia="Roboto" w:hAnsiTheme="majorHAnsi" w:cstheme="majorHAnsi"/>
+          <w:color w:val="4F81BD" w:themeColor="accent1"/>
+        </w:rPr>
+        <w:t>too</w:t>
       </w:r>
       <w:proofErr w:type="gramEnd"/>
     </w:p>

</xml_diff>

<commit_message>
Added notes to strain modification page
</commit_message>
<xml_diff>
--- a/ModificationNotes/Strain report modifications.docx
+++ b/ModificationNotes/Strain report modifications.docx
@@ -605,6 +605,36 @@
     </w:p>
     <w:p>
       <w:pPr>
+        <w:numPr>
+          <w:ilvl w:val="1"/>
+          <w:numId w:val="1"/>
+        </w:numPr>
+        <w:spacing w:after="100" w:line="288" w:lineRule="auto"/>
+        <w:ind w:left="360" w:right="140"/>
+        <w:rPr>
+          <w:rFonts w:asciiTheme="majorHAnsi" w:eastAsia="Roboto" w:hAnsiTheme="majorHAnsi" w:cstheme="majorHAnsi"/>
+          <w:color w:val="4F81BD" w:themeColor="accent1"/>
+        </w:rPr>
+      </w:pPr>
+      <w:r>
+        <w:rPr>
+          <w:rFonts w:asciiTheme="majorHAnsi" w:eastAsia="Roboto" w:hAnsiTheme="majorHAnsi" w:cstheme="majorHAnsi"/>
+          <w:color w:val="4F81BD" w:themeColor="accent1"/>
+        </w:rPr>
+        <w:t xml:space="preserve">multi-strain clusters that do not change in size from TP1 to </w:t>
+      </w:r>
+      <w:proofErr w:type="gramStart"/>
+      <w:r>
+        <w:rPr>
+          <w:rFonts w:asciiTheme="majorHAnsi" w:eastAsia="Roboto" w:hAnsiTheme="majorHAnsi" w:cstheme="majorHAnsi"/>
+          <w:color w:val="4F81BD" w:themeColor="accent1"/>
+        </w:rPr>
+        <w:t>TP2</w:t>
+      </w:r>
+      <w:proofErr w:type="gramEnd"/>
+    </w:p>
+    <w:p>
+      <w:pPr>
         <w:spacing w:after="100" w:line="288" w:lineRule="auto"/>
         <w:ind w:left="1440" w:right="140"/>
         <w:rPr>
@@ -731,6 +761,37 @@
     </w:p>
     <w:p>
       <w:pPr>
+        <w:numPr>
+          <w:ilvl w:val="1"/>
+          <w:numId w:val="1"/>
+        </w:numPr>
+        <w:spacing w:after="100" w:line="288" w:lineRule="auto"/>
+        <w:ind w:left="360" w:right="140"/>
+        <w:rPr>
+          <w:rFonts w:asciiTheme="majorHAnsi" w:eastAsia="Roboto" w:hAnsiTheme="majorHAnsi" w:cstheme="majorHAnsi"/>
+          <w:color w:val="4F81BD" w:themeColor="accent1"/>
+        </w:rPr>
+      </w:pPr>
+      <w:r>
+        <w:rPr>
+          <w:rFonts w:asciiTheme="majorHAnsi" w:eastAsia="Roboto" w:hAnsiTheme="majorHAnsi" w:cstheme="majorHAnsi"/>
+          <w:color w:val="4F81BD" w:themeColor="accent1"/>
+        </w:rPr>
+        <w:lastRenderedPageBreak/>
+        <w:t xml:space="preserve">multi-strain clusters that grow by TP2, except that the introduced novels have no TP1 </w:t>
+      </w:r>
+      <w:proofErr w:type="gramStart"/>
+      <w:r>
+        <w:rPr>
+          <w:rFonts w:asciiTheme="majorHAnsi" w:eastAsia="Roboto" w:hAnsiTheme="majorHAnsi" w:cstheme="majorHAnsi"/>
+          <w:color w:val="4F81BD" w:themeColor="accent1"/>
+        </w:rPr>
+        <w:t>data</w:t>
+      </w:r>
+      <w:proofErr w:type="gramEnd"/>
+    </w:p>
+    <w:p>
+      <w:pPr>
         <w:spacing w:after="100" w:line="288" w:lineRule="auto"/>
         <w:ind w:left="1440" w:right="140"/>
         <w:rPr>
@@ -755,7 +816,6 @@
           <w:i/>
           <w:color w:val="263238"/>
         </w:rPr>
-        <w:lastRenderedPageBreak/>
         <w:t>Type III modifications:</w:t>
       </w:r>
       <w:r>
@@ -865,6 +925,50 @@
     </w:p>
     <w:p>
       <w:pPr>
+        <w:numPr>
+          <w:ilvl w:val="1"/>
+          <w:numId w:val="1"/>
+        </w:numPr>
+        <w:spacing w:after="100" w:line="288" w:lineRule="auto"/>
+        <w:ind w:left="360" w:right="140"/>
+        <w:rPr>
+          <w:rFonts w:asciiTheme="majorHAnsi" w:eastAsia="Roboto" w:hAnsiTheme="majorHAnsi" w:cstheme="majorHAnsi"/>
+          <w:color w:val="4F81BD" w:themeColor="accent1"/>
+        </w:rPr>
+      </w:pPr>
+      <w:r>
+        <w:rPr>
+          <w:rFonts w:asciiTheme="majorHAnsi" w:eastAsia="Roboto" w:hAnsiTheme="majorHAnsi" w:cstheme="majorHAnsi"/>
+          <w:color w:val="4F81BD" w:themeColor="accent1"/>
+        </w:rPr>
+        <w:t>singletons at TP1</w:t>
+      </w:r>
+      <w:r>
+        <w:rPr>
+          <w:rFonts w:asciiTheme="majorHAnsi" w:eastAsia="Roboto" w:hAnsiTheme="majorHAnsi" w:cstheme="majorHAnsi"/>
+          <w:color w:val="4F81BD" w:themeColor="accent1"/>
+        </w:rPr>
+        <w:t xml:space="preserve"> (and novels)</w:t>
+      </w:r>
+      <w:r>
+        <w:rPr>
+          <w:rFonts w:asciiTheme="majorHAnsi" w:eastAsia="Roboto" w:hAnsiTheme="majorHAnsi" w:cstheme="majorHAnsi"/>
+          <w:color w:val="4F81BD" w:themeColor="accent1"/>
+        </w:rPr>
+        <w:t xml:space="preserve"> that grow to multi-strain clusters at TP2, need to inherit TP1 general data and force TP1 ECCs to be </w:t>
+      </w:r>
+      <w:proofErr w:type="gramStart"/>
+      <w:r>
+        <w:rPr>
+          <w:rFonts w:asciiTheme="majorHAnsi" w:eastAsia="Roboto" w:hAnsiTheme="majorHAnsi" w:cstheme="majorHAnsi"/>
+          <w:color w:val="4F81BD" w:themeColor="accent1"/>
+        </w:rPr>
+        <w:t>1s</w:t>
+      </w:r>
+      <w:proofErr w:type="gramEnd"/>
+    </w:p>
+    <w:p>
+      <w:pPr>
         <w:spacing w:after="100" w:line="288" w:lineRule="auto"/>
         <w:ind w:left="1440" w:right="140"/>
         <w:rPr>
@@ -1023,6 +1127,43 @@
           <w:color w:val="263238"/>
         </w:rPr>
         <w:t>calculation</w:t>
+      </w:r>
+      <w:proofErr w:type="gramEnd"/>
+    </w:p>
+    <w:p>
+      <w:pPr>
+        <w:numPr>
+          <w:ilvl w:val="1"/>
+          <w:numId w:val="1"/>
+        </w:numPr>
+        <w:spacing w:after="100" w:line="288" w:lineRule="auto"/>
+        <w:ind w:left="360" w:right="140"/>
+        <w:rPr>
+          <w:rFonts w:asciiTheme="majorHAnsi" w:eastAsia="Roboto" w:hAnsiTheme="majorHAnsi" w:cstheme="majorHAnsi"/>
+          <w:color w:val="4F81BD" w:themeColor="accent1"/>
+        </w:rPr>
+      </w:pPr>
+      <w:r>
+        <w:rPr>
+          <w:rFonts w:asciiTheme="majorHAnsi" w:eastAsia="Roboto" w:hAnsiTheme="majorHAnsi" w:cstheme="majorHAnsi"/>
+          <w:color w:val="4F81BD" w:themeColor="accent1"/>
+        </w:rPr>
+        <w:t xml:space="preserve">singletons </w:t>
+      </w:r>
+      <w:r>
+        <w:rPr>
+          <w:rFonts w:asciiTheme="majorHAnsi" w:eastAsia="Roboto" w:hAnsiTheme="majorHAnsi" w:cstheme="majorHAnsi"/>
+          <w:color w:val="4F81BD" w:themeColor="accent1"/>
+        </w:rPr>
+        <w:t xml:space="preserve">at TP1 (and novels) that stay singleton (not in multi-strain clusters) at TP2 – not concerned with these for now – force blank ECCs (for both TP1 and TP2) – and filter before ECC generation – may help with memory issues </w:t>
+      </w:r>
+      <w:proofErr w:type="gramStart"/>
+      <w:r>
+        <w:rPr>
+          <w:rFonts w:asciiTheme="majorHAnsi" w:eastAsia="Roboto" w:hAnsiTheme="majorHAnsi" w:cstheme="majorHAnsi"/>
+          <w:color w:val="4F81BD" w:themeColor="accent1"/>
+        </w:rPr>
+        <w:t>too</w:t>
       </w:r>
       <w:proofErr w:type="gramEnd"/>
     </w:p>

</xml_diff>